<commit_message>
Update the title in system project
</commit_message>
<xml_diff>
--- a/assets/projects/Class Project/Systems Project/COSI167A-F24-Systems-Implementing-Compaction-Strategies-in-RocksDB.docx
+++ b/assets/projects/Class Project/Systems Project/COSI167A-F24-Systems-Implementing-Compaction-Strategies-in-RocksDB.docx
@@ -80,7 +80,27 @@
           <w:szCs w:val="28"/>
           <w:lang w:val="en-US"/>
         </w:rPr>
-        <w:t xml:space="preserve"> - Research Project</w:t>
+        <w:t xml:space="preserve"> - </w:t>
+      </w:r>
+      <w:r>
+        <w:rPr>
+          <w:rFonts w:ascii="Linux Libertine" w:hAnsi="Linux Libertine" w:cs="Linux Libertine O"/>
+          <w:b/>
+          <w:sz w:val="28"/>
+          <w:szCs w:val="28"/>
+          <w:lang w:val="en-US"/>
+        </w:rPr>
+        <w:t>System</w:t>
+      </w:r>
+      <w:r>
+        <w:rPr>
+          <w:rFonts w:ascii="Linux Libertine" w:hAnsi="Linux Libertine" w:cs="Linux Libertine O"/>
+          <w:b/>
+          <w:sz w:val="28"/>
+          <w:szCs w:val="28"/>
+          <w:lang w:val="en-US"/>
+        </w:rPr>
+        <w:t xml:space="preserve"> Project</w:t>
       </w:r>
     </w:p>
     <w:p>
@@ -621,55 +641,7 @@
           <w:color w:val="000000"/>
           <w:u w:color="000000"/>
         </w:rPr>
-        <w:t xml:space="preserve">Implement compaction policies that </w:t>
-      </w:r>
-      <w:r>
-        <w:rPr>
-          <w:rFonts w:ascii="Linux Libertine" w:hAnsi="Linux Libertine" w:cs="Linux Libertine O"/>
-          <w:color w:val="000000"/>
-          <w:u w:color="000000"/>
-        </w:rPr>
-        <w:t>compact</w:t>
-      </w:r>
-      <w:r>
-        <w:rPr>
-          <w:rFonts w:ascii="Linux Libertine" w:hAnsi="Linux Libertine" w:cs="Linux Libertine O"/>
-          <w:color w:val="000000"/>
-          <w:u w:color="000000"/>
-        </w:rPr>
-        <w:t xml:space="preserve"> data </w:t>
-      </w:r>
-      <w:r>
-        <w:rPr>
-          <w:rFonts w:ascii="Linux Libertine" w:hAnsi="Linux Libertine" w:cs="Linux Libertine O"/>
-          <w:color w:val="000000"/>
-          <w:u w:color="000000"/>
-        </w:rPr>
-        <w:t>based on</w:t>
-      </w:r>
-      <w:r>
-        <w:rPr>
-          <w:rFonts w:ascii="Linux Libertine" w:hAnsi="Linux Libertine" w:cs="Linux Libertine O"/>
-          <w:color w:val="000000"/>
-          <w:u w:color="000000"/>
-        </w:rPr>
-        <w:t xml:space="preserve"> the following</w:t>
-      </w:r>
-      <w:r>
-        <w:rPr>
-          <w:rFonts w:ascii="Linux Libertine" w:hAnsi="Linux Libertine" w:cs="Linux Libertine O"/>
-          <w:color w:val="000000"/>
-          <w:u w:color="000000"/>
-        </w:rPr>
-        <w:t xml:space="preserve"> data movement policies</w:t>
-      </w:r>
-      <w:r>
-        <w:rPr>
-          <w:rFonts w:ascii="Linux Libertine" w:hAnsi="Linux Libertine" w:cs="Linux Libertine O"/>
-          <w:color w:val="000000"/>
-          <w:u w:color="000000"/>
-        </w:rPr>
-        <w:t>: (</w:t>
+        <w:t>Implement compaction policies that compact data based on the following data movement policies: (</w:t>
       </w:r>
       <w:proofErr w:type="spellStart"/>
       <w:r>
@@ -687,55 +659,7 @@
           <w:color w:val="000000"/>
           <w:u w:color="000000"/>
         </w:rPr>
-        <w:t xml:space="preserve">) </w:t>
-      </w:r>
-      <w:r>
-        <w:rPr>
-          <w:rFonts w:ascii="Linux Libertine" w:hAnsi="Linux Libertine" w:cs="Linux Libertine O"/>
-          <w:color w:val="000000"/>
-          <w:u w:color="000000"/>
-        </w:rPr>
-        <w:t>full-level compaction</w:t>
-      </w:r>
-      <w:r>
-        <w:rPr>
-          <w:rFonts w:ascii="Linux Libertine" w:hAnsi="Linux Libertine" w:cs="Linux Libertine O"/>
-          <w:color w:val="000000"/>
-          <w:u w:color="000000"/>
-        </w:rPr>
-        <w:t xml:space="preserve">, (ii) </w:t>
-      </w:r>
-      <w:r>
-        <w:rPr>
-          <w:rFonts w:ascii="Linux Libertine" w:hAnsi="Linux Libertine" w:cs="Linux Libertine O"/>
-          <w:color w:val="000000"/>
-          <w:u w:color="000000"/>
-        </w:rPr>
-        <w:t>partial-level compaction</w:t>
-      </w:r>
-      <w:r>
-        <w:rPr>
-          <w:rFonts w:ascii="Linux Libertine" w:hAnsi="Linux Libertine" w:cs="Linux Libertine O"/>
-          <w:color w:val="000000"/>
-          <w:u w:color="000000"/>
-        </w:rPr>
-        <w:t xml:space="preserve">, and (iii) </w:t>
-      </w:r>
-      <w:r>
-        <w:rPr>
-          <w:rFonts w:ascii="Linux Libertine" w:hAnsi="Linux Libertine" w:cs="Linux Libertine O"/>
-          <w:color w:val="000000"/>
-          <w:u w:color="000000"/>
-        </w:rPr>
-        <w:t>tiered compaction</w:t>
-      </w:r>
-      <w:r>
-        <w:rPr>
-          <w:rFonts w:ascii="Linux Libertine" w:hAnsi="Linux Libertine" w:cs="Linux Libertine O"/>
-          <w:color w:val="000000"/>
-          <w:u w:color="000000"/>
-        </w:rPr>
-        <w:t>.</w:t>
+        <w:t>) full-level compaction, (ii) partial-level compaction, and (iii) tiered compaction.</w:t>
       </w:r>
     </w:p>
     <w:p>
@@ -1018,7 +942,7 @@
           <w:color w:val="000000"/>
           <w:u w:color="000000"/>
         </w:rPr>
-        <w:t>Facebook. R</w:t>
+        <w:t xml:space="preserve">Facebook. </w:t>
       </w:r>
       <w:proofErr w:type="spellStart"/>
       <w:r>
@@ -1027,7 +951,7 @@
           <w:color w:val="000000"/>
           <w:u w:color="000000"/>
         </w:rPr>
-        <w:t>ocksDB</w:t>
+        <w:t>RocksDB</w:t>
       </w:r>
       <w:proofErr w:type="spellEnd"/>
       <w:r>
@@ -1115,23 +1039,7 @@
           <w:color w:val="000000"/>
           <w:u w:color="000000"/>
         </w:rPr>
-        <w:t>[</w:t>
-      </w:r>
-      <w:r>
-        <w:rPr>
-          <w:rFonts w:ascii="Linux Libertine" w:hAnsi="Linux Libertine" w:cs="Linux Libertine O"/>
-          <w:color w:val="000000"/>
-          <w:u w:color="000000"/>
-        </w:rPr>
-        <w:t>4</w:t>
-      </w:r>
-      <w:r>
-        <w:rPr>
-          <w:rFonts w:ascii="Linux Libertine" w:hAnsi="Linux Libertine" w:cs="Linux Libertine O"/>
-          <w:color w:val="000000"/>
-          <w:u w:color="000000"/>
-        </w:rPr>
-        <w:t xml:space="preserve">] Sarkar et al. </w:t>
+        <w:t xml:space="preserve">[4] Sarkar et al. </w:t>
       </w:r>
       <w:proofErr w:type="spellStart"/>
       <w:r>
@@ -1157,39 +1065,7 @@
           <w:color w:val="000000"/>
           <w:u w:color="000000"/>
         </w:rPr>
-        <w:t xml:space="preserve">. </w:t>
-      </w:r>
-      <w:r>
-        <w:rPr>
-          <w:rFonts w:ascii="Linux Libertine" w:hAnsi="Linux Libertine" w:cs="Linux Libertine O"/>
-          <w:color w:val="000000"/>
-          <w:u w:color="000000"/>
-        </w:rPr>
-        <w:t>SIGMOD</w:t>
-      </w:r>
-      <w:r>
-        <w:rPr>
-          <w:rFonts w:ascii="Linux Libertine" w:hAnsi="Linux Libertine" w:cs="Linux Libertine O"/>
-          <w:color w:val="000000"/>
-          <w:u w:color="000000"/>
-        </w:rPr>
-        <w:t xml:space="preserve"> 202</w:t>
-      </w:r>
-      <w:r>
-        <w:rPr>
-          <w:rFonts w:ascii="Linux Libertine" w:hAnsi="Linux Libertine" w:cs="Linux Libertine O"/>
-          <w:color w:val="000000"/>
-          <w:u w:color="000000"/>
-        </w:rPr>
-        <w:t>2</w:t>
-      </w:r>
-      <w:r>
-        <w:rPr>
-          <w:rFonts w:ascii="Linux Libertine" w:hAnsi="Linux Libertine" w:cs="Linux Libertine O"/>
-          <w:color w:val="000000"/>
-          <w:u w:color="000000"/>
-        </w:rPr>
-        <w:t>.</w:t>
+        <w:t>. SIGMOD 2022.</w:t>
       </w:r>
     </w:p>
     <w:p>
@@ -2377,6 +2253,7 @@
   <w:style w:type="character" w:default="1" w:styleId="DefaultParagraphFont">
     <w:name w:val="Default Paragraph Font"/>
     <w:uiPriority w:val="1"/>
+    <w:semiHidden/>
     <w:unhideWhenUsed/>
   </w:style>
   <w:style w:type="table" w:default="1" w:styleId="TableNormal">

</xml_diff>